<commit_message>
update:Docment update:windows build for x86 and x64
</commit_message>
<xml_diff>
--- a/XEngine_Docment/Docment_en.docx
+++ b/XEngine_Docment/Docment_en.docx
@@ -14,7 +14,7 @@
           <w:lang w:val="en-US"/>
         </w:rPr>
       </w:pPr>
-      <w:bookmarkStart w:id="0" w:name="_Toc4877"/>
+      <w:bookmarkStart w:id="0" w:name="_Toc1118"/>
       <w:r>
         <w:rPr>
           <w:rFonts w:hint="eastAsia"/>
@@ -63,6 +63,8 @@
             <w:ind w:left="0" w:leftChars="0" w:right="0" w:rightChars="0" w:firstLine="0" w:firstLineChars="0"/>
             <w:jc w:val="center"/>
           </w:pPr>
+          <w:bookmarkStart w:id="53" w:name="_GoBack"/>
+          <w:bookmarkEnd w:id="53"/>
           <w:r>
             <w:rPr>
               <w:rFonts w:ascii="宋体" w:hAnsi="宋体" w:eastAsia="宋体"/>
@@ -91,7 +93,7 @@
             <w:fldChar w:fldCharType="begin"/>
           </w:r>
           <w:r>
-            <w:instrText xml:space="preserve"> HYPERLINK \l _Toc4877 </w:instrText>
+            <w:instrText xml:space="preserve"> HYPERLINK \l _Toc1118 </w:instrText>
           </w:r>
           <w:r>
             <w:fldChar w:fldCharType="separate"/>
@@ -111,7 +113,7 @@
             <w:fldChar w:fldCharType="begin"/>
           </w:r>
           <w:r>
-            <w:instrText xml:space="preserve"> PAGEREF _Toc4877 \h </w:instrText>
+            <w:instrText xml:space="preserve"> PAGEREF _Toc1118 \h </w:instrText>
           </w:r>
           <w:r>
             <w:fldChar w:fldCharType="separate"/>
@@ -145,7 +147,7 @@
               <w:bCs/>
               <w:lang w:val="zh-CN"/>
             </w:rPr>
-            <w:instrText xml:space="preserve"> HYPERLINK \l _Toc20829 </w:instrText>
+            <w:instrText xml:space="preserve"> HYPERLINK \l _Toc13693 </w:instrText>
           </w:r>
           <w:r>
             <w:rPr>
@@ -167,7 +169,7 @@
             <w:fldChar w:fldCharType="begin"/>
           </w:r>
           <w:r>
-            <w:instrText xml:space="preserve"> PAGEREF _Toc20829 \h </w:instrText>
+            <w:instrText xml:space="preserve"> PAGEREF _Toc13693 \h </w:instrText>
           </w:r>
           <w:r>
             <w:fldChar w:fldCharType="separate"/>
@@ -205,7 +207,7 @@
               <w:bCs/>
               <w:lang w:val="zh-CN"/>
             </w:rPr>
-            <w:instrText xml:space="preserve"> HYPERLINK \l _Toc912 </w:instrText>
+            <w:instrText xml:space="preserve"> HYPERLINK \l _Toc25116 </w:instrText>
           </w:r>
           <w:r>
             <w:rPr>
@@ -228,7 +230,7 @@
             <w:fldChar w:fldCharType="begin"/>
           </w:r>
           <w:r>
-            <w:instrText xml:space="preserve"> PAGEREF _Toc912 \h </w:instrText>
+            <w:instrText xml:space="preserve"> PAGEREF _Toc25116 \h </w:instrText>
           </w:r>
           <w:r>
             <w:fldChar w:fldCharType="separate"/>
@@ -266,7 +268,7 @@
               <w:bCs/>
               <w:lang w:val="zh-CN"/>
             </w:rPr>
-            <w:instrText xml:space="preserve"> HYPERLINK \l _Toc28414 </w:instrText>
+            <w:instrText xml:space="preserve"> HYPERLINK \l _Toc6463 </w:instrText>
           </w:r>
           <w:r>
             <w:rPr>
@@ -290,7 +292,7 @@
             <w:fldChar w:fldCharType="begin"/>
           </w:r>
           <w:r>
-            <w:instrText xml:space="preserve"> PAGEREF _Toc28414 \h </w:instrText>
+            <w:instrText xml:space="preserve"> PAGEREF _Toc6463 \h </w:instrText>
           </w:r>
           <w:r>
             <w:fldChar w:fldCharType="separate"/>
@@ -328,7 +330,7 @@
               <w:bCs/>
               <w:lang w:val="zh-CN"/>
             </w:rPr>
-            <w:instrText xml:space="preserve"> HYPERLINK \l _Toc2645 </w:instrText>
+            <w:instrText xml:space="preserve"> HYPERLINK \l _Toc1541 </w:instrText>
           </w:r>
           <w:r>
             <w:rPr>
@@ -351,7 +353,7 @@
             <w:fldChar w:fldCharType="begin"/>
           </w:r>
           <w:r>
-            <w:instrText xml:space="preserve"> PAGEREF _Toc2645 \h </w:instrText>
+            <w:instrText xml:space="preserve"> PAGEREF _Toc1541 \h </w:instrText>
           </w:r>
           <w:r>
             <w:fldChar w:fldCharType="separate"/>
@@ -389,7 +391,7 @@
               <w:bCs/>
               <w:lang w:val="zh-CN"/>
             </w:rPr>
-            <w:instrText xml:space="preserve"> HYPERLINK \l _Toc13405 </w:instrText>
+            <w:instrText xml:space="preserve"> HYPERLINK \l _Toc28054 </w:instrText>
           </w:r>
           <w:r>
             <w:rPr>
@@ -418,7 +420,7 @@
             <w:fldChar w:fldCharType="begin"/>
           </w:r>
           <w:r>
-            <w:instrText xml:space="preserve"> PAGEREF _Toc13405 \h </w:instrText>
+            <w:instrText xml:space="preserve"> PAGEREF _Toc28054 \h </w:instrText>
           </w:r>
           <w:r>
             <w:fldChar w:fldCharType="separate"/>
@@ -456,7 +458,7 @@
               <w:bCs/>
               <w:lang w:val="zh-CN"/>
             </w:rPr>
-            <w:instrText xml:space="preserve"> HYPERLINK \l _Toc17227 </w:instrText>
+            <w:instrText xml:space="preserve"> HYPERLINK \l _Toc16355 </w:instrText>
           </w:r>
           <w:r>
             <w:rPr>
@@ -486,13 +488,13 @@
             <w:fldChar w:fldCharType="begin"/>
           </w:r>
           <w:r>
-            <w:instrText xml:space="preserve"> PAGEREF _Toc17227 \h </w:instrText>
+            <w:instrText xml:space="preserve"> PAGEREF _Toc16355 \h </w:instrText>
           </w:r>
           <w:r>
             <w:fldChar w:fldCharType="separate"/>
           </w:r>
           <w:r>
-            <w:t>4</w:t>
+            <w:t>3</w:t>
           </w:r>
           <w:r>
             <w:fldChar w:fldCharType="end"/>
@@ -524,7 +526,7 @@
               <w:bCs/>
               <w:lang w:val="zh-CN"/>
             </w:rPr>
-            <w:instrText xml:space="preserve"> HYPERLINK \l _Toc11235 </w:instrText>
+            <w:instrText xml:space="preserve"> HYPERLINK \l _Toc13801 </w:instrText>
           </w:r>
           <w:r>
             <w:rPr>
@@ -554,13 +556,13 @@
             <w:fldChar w:fldCharType="begin"/>
           </w:r>
           <w:r>
-            <w:instrText xml:space="preserve"> PAGEREF _Toc11235 \h </w:instrText>
+            <w:instrText xml:space="preserve"> PAGEREF _Toc13801 \h </w:instrText>
           </w:r>
           <w:r>
             <w:fldChar w:fldCharType="separate"/>
           </w:r>
           <w:r>
-            <w:t>4</w:t>
+            <w:t>3</w:t>
           </w:r>
           <w:r>
             <w:fldChar w:fldCharType="end"/>
@@ -592,7 +594,7 @@
               <w:bCs/>
               <w:lang w:val="zh-CN"/>
             </w:rPr>
-            <w:instrText xml:space="preserve"> HYPERLINK \l _Toc15522 </w:instrText>
+            <w:instrText xml:space="preserve"> HYPERLINK \l _Toc13635 </w:instrText>
           </w:r>
           <w:r>
             <w:rPr>
@@ -622,13 +624,13 @@
             <w:fldChar w:fldCharType="begin"/>
           </w:r>
           <w:r>
-            <w:instrText xml:space="preserve"> PAGEREF _Toc15522 \h </w:instrText>
+            <w:instrText xml:space="preserve"> PAGEREF _Toc13635 \h </w:instrText>
           </w:r>
           <w:r>
             <w:fldChar w:fldCharType="separate"/>
           </w:r>
           <w:r>
-            <w:t>4</w:t>
+            <w:t>3</w:t>
           </w:r>
           <w:r>
             <w:fldChar w:fldCharType="end"/>
@@ -660,7 +662,7 @@
               <w:bCs/>
               <w:lang w:val="zh-CN"/>
             </w:rPr>
-            <w:instrText xml:space="preserve"> HYPERLINK \l _Toc19136 </w:instrText>
+            <w:instrText xml:space="preserve"> HYPERLINK \l _Toc23140 </w:instrText>
           </w:r>
           <w:r>
             <w:rPr>
@@ -683,13 +685,13 @@
             <w:fldChar w:fldCharType="begin"/>
           </w:r>
           <w:r>
-            <w:instrText xml:space="preserve"> PAGEREF _Toc19136 \h </w:instrText>
+            <w:instrText xml:space="preserve"> PAGEREF _Toc23140 \h </w:instrText>
           </w:r>
           <w:r>
             <w:fldChar w:fldCharType="separate"/>
           </w:r>
           <w:r>
-            <w:t>4</w:t>
+            <w:t>3</w:t>
           </w:r>
           <w:r>
             <w:fldChar w:fldCharType="end"/>
@@ -721,7 +723,7 @@
               <w:bCs/>
               <w:lang w:val="zh-CN"/>
             </w:rPr>
-            <w:instrText xml:space="preserve"> HYPERLINK \l _Toc16264 </w:instrText>
+            <w:instrText xml:space="preserve"> HYPERLINK \l _Toc27428 </w:instrText>
           </w:r>
           <w:r>
             <w:rPr>
@@ -744,7 +746,7 @@
             <w:fldChar w:fldCharType="begin"/>
           </w:r>
           <w:r>
-            <w:instrText xml:space="preserve"> PAGEREF _Toc16264 \h </w:instrText>
+            <w:instrText xml:space="preserve"> PAGEREF _Toc27428 \h </w:instrText>
           </w:r>
           <w:r>
             <w:fldChar w:fldCharType="separate"/>
@@ -782,7 +784,7 @@
               <w:bCs/>
               <w:lang w:val="zh-CN"/>
             </w:rPr>
-            <w:instrText xml:space="preserve"> HYPERLINK \l _Toc9021 </w:instrText>
+            <w:instrText xml:space="preserve"> HYPERLINK \l _Toc15209 </w:instrText>
           </w:r>
           <w:r>
             <w:rPr>
@@ -805,7 +807,7 @@
             <w:fldChar w:fldCharType="begin"/>
           </w:r>
           <w:r>
-            <w:instrText xml:space="preserve"> PAGEREF _Toc9021 \h </w:instrText>
+            <w:instrText xml:space="preserve"> PAGEREF _Toc15209 \h </w:instrText>
           </w:r>
           <w:r>
             <w:fldChar w:fldCharType="separate"/>
@@ -843,7 +845,7 @@
               <w:bCs/>
               <w:lang w:val="zh-CN"/>
             </w:rPr>
-            <w:instrText xml:space="preserve"> HYPERLINK \l _Toc5032 </w:instrText>
+            <w:instrText xml:space="preserve"> HYPERLINK \l _Toc31295 </w:instrText>
           </w:r>
           <w:r>
             <w:rPr>
@@ -866,13 +868,13 @@
             <w:fldChar w:fldCharType="begin"/>
           </w:r>
           <w:r>
-            <w:instrText xml:space="preserve"> PAGEREF _Toc5032 \h </w:instrText>
+            <w:instrText xml:space="preserve"> PAGEREF _Toc31295 \h </w:instrText>
           </w:r>
           <w:r>
             <w:fldChar w:fldCharType="separate"/>
           </w:r>
           <w:r>
-            <w:t>5</w:t>
+            <w:t>4</w:t>
           </w:r>
           <w:r>
             <w:fldChar w:fldCharType="end"/>
@@ -904,7 +906,7 @@
               <w:bCs/>
               <w:lang w:val="zh-CN"/>
             </w:rPr>
-            <w:instrText xml:space="preserve"> HYPERLINK \l _Toc2745 </w:instrText>
+            <w:instrText xml:space="preserve"> HYPERLINK \l _Toc18752 </w:instrText>
           </w:r>
           <w:r>
             <w:rPr>
@@ -927,13 +929,13 @@
             <w:fldChar w:fldCharType="begin"/>
           </w:r>
           <w:r>
-            <w:instrText xml:space="preserve"> PAGEREF _Toc2745 \h </w:instrText>
+            <w:instrText xml:space="preserve"> PAGEREF _Toc18752 \h </w:instrText>
           </w:r>
           <w:r>
             <w:fldChar w:fldCharType="separate"/>
           </w:r>
           <w:r>
-            <w:t>5</w:t>
+            <w:t>4</w:t>
           </w:r>
           <w:r>
             <w:fldChar w:fldCharType="end"/>
@@ -965,7 +967,7 @@
               <w:bCs/>
               <w:lang w:val="zh-CN"/>
             </w:rPr>
-            <w:instrText xml:space="preserve"> HYPERLINK \l _Toc15295 </w:instrText>
+            <w:instrText xml:space="preserve"> HYPERLINK \l _Toc10847 </w:instrText>
           </w:r>
           <w:r>
             <w:rPr>
@@ -988,13 +990,13 @@
             <w:fldChar w:fldCharType="begin"/>
           </w:r>
           <w:r>
-            <w:instrText xml:space="preserve"> PAGEREF _Toc15295 \h </w:instrText>
+            <w:instrText xml:space="preserve"> PAGEREF _Toc10847 \h </w:instrText>
           </w:r>
           <w:r>
             <w:fldChar w:fldCharType="separate"/>
           </w:r>
           <w:r>
-            <w:t>5</w:t>
+            <w:t>4</w:t>
           </w:r>
           <w:r>
             <w:fldChar w:fldCharType="end"/>
@@ -1026,7 +1028,7 @@
               <w:bCs/>
               <w:lang w:val="zh-CN"/>
             </w:rPr>
-            <w:instrText xml:space="preserve"> HYPERLINK \l _Toc22638 </w:instrText>
+            <w:instrText xml:space="preserve"> HYPERLINK \l _Toc2699 </w:instrText>
           </w:r>
           <w:r>
             <w:rPr>
@@ -1049,7 +1051,7 @@
             <w:fldChar w:fldCharType="begin"/>
           </w:r>
           <w:r>
-            <w:instrText xml:space="preserve"> PAGEREF _Toc22638 \h </w:instrText>
+            <w:instrText xml:space="preserve"> PAGEREF _Toc2699 \h </w:instrText>
           </w:r>
           <w:r>
             <w:fldChar w:fldCharType="separate"/>
@@ -1087,7 +1089,7 @@
               <w:bCs/>
               <w:lang w:val="zh-CN"/>
             </w:rPr>
-            <w:instrText xml:space="preserve"> HYPERLINK \l _Toc23497 </w:instrText>
+            <w:instrText xml:space="preserve"> HYPERLINK \l _Toc21921 </w:instrText>
           </w:r>
           <w:r>
             <w:rPr>
@@ -1110,7 +1112,7 @@
             <w:fldChar w:fldCharType="begin"/>
           </w:r>
           <w:r>
-            <w:instrText xml:space="preserve"> PAGEREF _Toc23497 \h </w:instrText>
+            <w:instrText xml:space="preserve"> PAGEREF _Toc21921 \h </w:instrText>
           </w:r>
           <w:r>
             <w:fldChar w:fldCharType="separate"/>
@@ -1148,7 +1150,7 @@
               <w:bCs/>
               <w:lang w:val="zh-CN"/>
             </w:rPr>
-            <w:instrText xml:space="preserve"> HYPERLINK \l _Toc19311 </w:instrText>
+            <w:instrText xml:space="preserve"> HYPERLINK \l _Toc3844 </w:instrText>
           </w:r>
           <w:r>
             <w:rPr>
@@ -1171,7 +1173,7 @@
             <w:fldChar w:fldCharType="begin"/>
           </w:r>
           <w:r>
-            <w:instrText xml:space="preserve"> PAGEREF _Toc19311 \h </w:instrText>
+            <w:instrText xml:space="preserve"> PAGEREF _Toc3844 \h </w:instrText>
           </w:r>
           <w:r>
             <w:fldChar w:fldCharType="separate"/>
@@ -1209,7 +1211,7 @@
               <w:bCs/>
               <w:lang w:val="zh-CN"/>
             </w:rPr>
-            <w:instrText xml:space="preserve"> HYPERLINK \l _Toc15755 </w:instrText>
+            <w:instrText xml:space="preserve"> HYPERLINK \l _Toc14999 </w:instrText>
           </w:r>
           <w:r>
             <w:rPr>
@@ -1232,7 +1234,7 @@
             <w:fldChar w:fldCharType="begin"/>
           </w:r>
           <w:r>
-            <w:instrText xml:space="preserve"> PAGEREF _Toc15755 \h </w:instrText>
+            <w:instrText xml:space="preserve"> PAGEREF _Toc14999 \h </w:instrText>
           </w:r>
           <w:r>
             <w:fldChar w:fldCharType="separate"/>
@@ -1270,7 +1272,7 @@
               <w:bCs/>
               <w:lang w:val="zh-CN"/>
             </w:rPr>
-            <w:instrText xml:space="preserve"> HYPERLINK \l _Toc22908 </w:instrText>
+            <w:instrText xml:space="preserve"> HYPERLINK \l _Toc31126 </w:instrText>
           </w:r>
           <w:r>
             <w:rPr>
@@ -1293,13 +1295,13 @@
             <w:fldChar w:fldCharType="begin"/>
           </w:r>
           <w:r>
-            <w:instrText xml:space="preserve"> PAGEREF _Toc22908 \h </w:instrText>
+            <w:instrText xml:space="preserve"> PAGEREF _Toc31126 \h </w:instrText>
           </w:r>
           <w:r>
             <w:fldChar w:fldCharType="separate"/>
           </w:r>
           <w:r>
-            <w:t>6</w:t>
+            <w:t>5</w:t>
           </w:r>
           <w:r>
             <w:fldChar w:fldCharType="end"/>
@@ -1331,7 +1333,7 @@
               <w:bCs/>
               <w:lang w:val="zh-CN"/>
             </w:rPr>
-            <w:instrText xml:space="preserve"> HYPERLINK \l _Toc20107 </w:instrText>
+            <w:instrText xml:space="preserve"> HYPERLINK \l _Toc23716 </w:instrText>
           </w:r>
           <w:r>
             <w:rPr>
@@ -1354,13 +1356,13 @@
             <w:fldChar w:fldCharType="begin"/>
           </w:r>
           <w:r>
-            <w:instrText xml:space="preserve"> PAGEREF _Toc20107 \h </w:instrText>
+            <w:instrText xml:space="preserve"> PAGEREF _Toc23716 \h </w:instrText>
           </w:r>
           <w:r>
             <w:fldChar w:fldCharType="separate"/>
           </w:r>
           <w:r>
-            <w:t>6</w:t>
+            <w:t>5</w:t>
           </w:r>
           <w:r>
             <w:fldChar w:fldCharType="end"/>
@@ -1392,7 +1394,7 @@
               <w:bCs/>
               <w:lang w:val="zh-CN"/>
             </w:rPr>
-            <w:instrText xml:space="preserve"> HYPERLINK \l _Toc30116 </w:instrText>
+            <w:instrText xml:space="preserve"> HYPERLINK \l _Toc25549 </w:instrText>
           </w:r>
           <w:r>
             <w:rPr>
@@ -1415,13 +1417,13 @@
             <w:fldChar w:fldCharType="begin"/>
           </w:r>
           <w:r>
-            <w:instrText xml:space="preserve"> PAGEREF _Toc30116 \h </w:instrText>
+            <w:instrText xml:space="preserve"> PAGEREF _Toc25549 \h </w:instrText>
           </w:r>
           <w:r>
             <w:fldChar w:fldCharType="separate"/>
           </w:r>
           <w:r>
-            <w:t>6</w:t>
+            <w:t>5</w:t>
           </w:r>
           <w:r>
             <w:fldChar w:fldCharType="end"/>
@@ -1453,7 +1455,7 @@
               <w:bCs/>
               <w:lang w:val="zh-CN"/>
             </w:rPr>
-            <w:instrText xml:space="preserve"> HYPERLINK \l _Toc5325 </w:instrText>
+            <w:instrText xml:space="preserve"> HYPERLINK \l _Toc19462 </w:instrText>
           </w:r>
           <w:r>
             <w:rPr>
@@ -1476,7 +1478,7 @@
             <w:fldChar w:fldCharType="begin"/>
           </w:r>
           <w:r>
-            <w:instrText xml:space="preserve"> PAGEREF _Toc5325 \h </w:instrText>
+            <w:instrText xml:space="preserve"> PAGEREF _Toc19462 \h </w:instrText>
           </w:r>
           <w:r>
             <w:fldChar w:fldCharType="separate"/>
@@ -1514,7 +1516,7 @@
               <w:bCs/>
               <w:lang w:val="zh-CN"/>
             </w:rPr>
-            <w:instrText xml:space="preserve"> HYPERLINK \l _Toc8522 </w:instrText>
+            <w:instrText xml:space="preserve"> HYPERLINK \l _Toc11822 </w:instrText>
           </w:r>
           <w:r>
             <w:rPr>
@@ -1537,7 +1539,7 @@
             <w:fldChar w:fldCharType="begin"/>
           </w:r>
           <w:r>
-            <w:instrText xml:space="preserve"> PAGEREF _Toc8522 \h </w:instrText>
+            <w:instrText xml:space="preserve"> PAGEREF _Toc11822 \h </w:instrText>
           </w:r>
           <w:r>
             <w:fldChar w:fldCharType="separate"/>
@@ -1575,7 +1577,7 @@
               <w:bCs/>
               <w:lang w:val="zh-CN"/>
             </w:rPr>
-            <w:instrText xml:space="preserve"> HYPERLINK \l _Toc10133 </w:instrText>
+            <w:instrText xml:space="preserve"> HYPERLINK \l _Toc15212 </w:instrText>
           </w:r>
           <w:r>
             <w:rPr>
@@ -1598,7 +1600,7 @@
             <w:fldChar w:fldCharType="begin"/>
           </w:r>
           <w:r>
-            <w:instrText xml:space="preserve"> PAGEREF _Toc10133 \h </w:instrText>
+            <w:instrText xml:space="preserve"> PAGEREF _Toc15212 \h </w:instrText>
           </w:r>
           <w:r>
             <w:fldChar w:fldCharType="separate"/>
@@ -1636,7 +1638,7 @@
               <w:bCs/>
               <w:lang w:val="zh-CN"/>
             </w:rPr>
-            <w:instrText xml:space="preserve"> HYPERLINK \l _Toc19870 </w:instrText>
+            <w:instrText xml:space="preserve"> HYPERLINK \l _Toc11263 </w:instrText>
           </w:r>
           <w:r>
             <w:rPr>
@@ -1659,13 +1661,13 @@
             <w:fldChar w:fldCharType="begin"/>
           </w:r>
           <w:r>
-            <w:instrText xml:space="preserve"> PAGEREF _Toc19870 \h </w:instrText>
+            <w:instrText xml:space="preserve"> PAGEREF _Toc11263 \h </w:instrText>
           </w:r>
           <w:r>
             <w:fldChar w:fldCharType="separate"/>
           </w:r>
           <w:r>
-            <w:t>7</w:t>
+            <w:t>6</w:t>
           </w:r>
           <w:r>
             <w:fldChar w:fldCharType="end"/>
@@ -1697,7 +1699,7 @@
               <w:bCs/>
               <w:lang w:val="zh-CN"/>
             </w:rPr>
-            <w:instrText xml:space="preserve"> HYPERLINK \l _Toc15407 </w:instrText>
+            <w:instrText xml:space="preserve"> HYPERLINK \l _Toc14095 </w:instrText>
           </w:r>
           <w:r>
             <w:rPr>
@@ -1720,7 +1722,7 @@
             <w:fldChar w:fldCharType="begin"/>
           </w:r>
           <w:r>
-            <w:instrText xml:space="preserve"> PAGEREF _Toc15407 \h </w:instrText>
+            <w:instrText xml:space="preserve"> PAGEREF _Toc14095 \h </w:instrText>
           </w:r>
           <w:r>
             <w:fldChar w:fldCharType="separate"/>
@@ -1758,7 +1760,7 @@
               <w:bCs/>
               <w:lang w:val="zh-CN"/>
             </w:rPr>
-            <w:instrText xml:space="preserve"> HYPERLINK \l _Toc27690 </w:instrText>
+            <w:instrText xml:space="preserve"> HYPERLINK \l _Toc20089 </w:instrText>
           </w:r>
           <w:r>
             <w:rPr>
@@ -1781,7 +1783,7 @@
             <w:fldChar w:fldCharType="begin"/>
           </w:r>
           <w:r>
-            <w:instrText xml:space="preserve"> PAGEREF _Toc27690 \h </w:instrText>
+            <w:instrText xml:space="preserve"> PAGEREF _Toc20089 \h </w:instrText>
           </w:r>
           <w:r>
             <w:fldChar w:fldCharType="separate"/>
@@ -1819,7 +1821,7 @@
               <w:bCs/>
               <w:lang w:val="zh-CN"/>
             </w:rPr>
-            <w:instrText xml:space="preserve"> HYPERLINK \l _Toc20514 </w:instrText>
+            <w:instrText xml:space="preserve"> HYPERLINK \l _Toc12699 </w:instrText>
           </w:r>
           <w:r>
             <w:rPr>
@@ -1842,7 +1844,7 @@
             <w:fldChar w:fldCharType="begin"/>
           </w:r>
           <w:r>
-            <w:instrText xml:space="preserve"> PAGEREF _Toc20514 \h </w:instrText>
+            <w:instrText xml:space="preserve"> PAGEREF _Toc12699 \h </w:instrText>
           </w:r>
           <w:r>
             <w:fldChar w:fldCharType="separate"/>
@@ -1880,7 +1882,7 @@
               <w:bCs/>
               <w:lang w:val="zh-CN"/>
             </w:rPr>
-            <w:instrText xml:space="preserve"> HYPERLINK \l _Toc21422 </w:instrText>
+            <w:instrText xml:space="preserve"> HYPERLINK \l _Toc21129 </w:instrText>
           </w:r>
           <w:r>
             <w:rPr>
@@ -1903,7 +1905,7 @@
             <w:fldChar w:fldCharType="begin"/>
           </w:r>
           <w:r>
-            <w:instrText xml:space="preserve"> PAGEREF _Toc21422 \h </w:instrText>
+            <w:instrText xml:space="preserve"> PAGEREF _Toc21129 \h </w:instrText>
           </w:r>
           <w:r>
             <w:fldChar w:fldCharType="separate"/>
@@ -1941,7 +1943,7 @@
               <w:bCs/>
               <w:lang w:val="zh-CN"/>
             </w:rPr>
-            <w:instrText xml:space="preserve"> HYPERLINK \l _Toc22812 </w:instrText>
+            <w:instrText xml:space="preserve"> HYPERLINK \l _Toc32116 </w:instrText>
           </w:r>
           <w:r>
             <w:rPr>
@@ -1964,7 +1966,7 @@
             <w:fldChar w:fldCharType="begin"/>
           </w:r>
           <w:r>
-            <w:instrText xml:space="preserve"> PAGEREF _Toc22812 \h </w:instrText>
+            <w:instrText xml:space="preserve"> PAGEREF _Toc32116 \h </w:instrText>
           </w:r>
           <w:r>
             <w:fldChar w:fldCharType="separate"/>
@@ -2047,8 +2049,6 @@
           <w:rFonts w:hint="eastAsia"/>
         </w:rPr>
       </w:pPr>
-      <w:bookmarkStart w:id="53" w:name="_GoBack"/>
-      <w:bookmarkEnd w:id="53"/>
     </w:p>
     <w:tbl>
       <w:tblPr>
@@ -2820,7 +2820,7 @@
           <w:rFonts w:hint="eastAsia"/>
         </w:rPr>
       </w:pPr>
-      <w:bookmarkStart w:id="1" w:name="_Toc20829"/>
+      <w:bookmarkStart w:id="1" w:name="_Toc13693"/>
       <w:r>
         <w:rPr>
           <w:rFonts w:hint="eastAsia"/>
@@ -2837,7 +2837,7 @@
           <w:lang w:val="en-US" w:eastAsia="zh-CN"/>
         </w:rPr>
       </w:pPr>
-      <w:bookmarkStart w:id="2" w:name="_Toc912"/>
+      <w:bookmarkStart w:id="2" w:name="_Toc25116"/>
       <w:r>
         <w:rPr>
           <w:rFonts w:hint="eastAsia"/>
@@ -2894,7 +2894,7 @@
           <w:lang w:val="en-US" w:eastAsia="zh-CN"/>
         </w:rPr>
       </w:pPr>
-      <w:bookmarkStart w:id="3" w:name="_Toc28414"/>
+      <w:bookmarkStart w:id="3" w:name="_Toc6463"/>
       <w:r>
         <w:rPr>
           <w:rFonts w:hint="eastAsia"/>
@@ -2930,7 +2930,7 @@
           <w:lang w:val="en-US" w:eastAsia="zh-CN"/>
         </w:rPr>
       </w:pPr>
-      <w:bookmarkStart w:id="4" w:name="_Toc2645"/>
+      <w:bookmarkStart w:id="4" w:name="_Toc1541"/>
       <w:r>
         <w:rPr>
           <w:rFonts w:hint="eastAsia"/>
@@ -2965,7 +2965,7 @@
         </w:rPr>
       </w:pPr>
       <w:bookmarkStart w:id="5" w:name="_Toc18055"/>
-      <w:bookmarkStart w:id="6" w:name="_Toc13405"/>
+      <w:bookmarkStart w:id="6" w:name="_Toc28054"/>
       <w:r>
         <w:rPr>
           <w:rFonts w:hint="eastAsia"/>
@@ -3011,7 +3011,7 @@
           <w:lang w:val="en-US" w:eastAsia="zh-CN"/>
         </w:rPr>
       </w:pPr>
-      <w:bookmarkStart w:id="7" w:name="_Toc17227"/>
+      <w:bookmarkStart w:id="7" w:name="_Toc16355"/>
       <w:r>
         <w:rPr>
           <w:rFonts w:hint="eastAsia"/>
@@ -3116,7 +3116,7 @@
           <w:lang w:val="en-US" w:eastAsia="zh-CN"/>
         </w:rPr>
       </w:pPr>
-      <w:bookmarkStart w:id="8" w:name="_Toc11235"/>
+      <w:bookmarkStart w:id="8" w:name="_Toc13801"/>
       <w:r>
         <w:rPr>
           <w:rFonts w:hint="eastAsia"/>
@@ -3183,7 +3183,7 @@
         </w:rPr>
       </w:pPr>
       <w:bookmarkStart w:id="9" w:name="_Toc25592"/>
-      <w:bookmarkStart w:id="10" w:name="_Toc15522"/>
+      <w:bookmarkStart w:id="10" w:name="_Toc13635"/>
       <w:r>
         <w:rPr>
           <w:rFonts w:hint="eastAsia"/>
@@ -3218,7 +3218,7 @@
         </w:rPr>
       </w:pPr>
       <w:bookmarkStart w:id="11" w:name="_Toc20809"/>
-      <w:bookmarkStart w:id="12" w:name="_Toc19136"/>
+      <w:bookmarkStart w:id="12" w:name="_Toc23140"/>
       <w:r>
         <w:rPr>
           <w:rFonts w:hint="eastAsia"/>
@@ -3303,7 +3303,7 @@
         </w:rPr>
       </w:pPr>
       <w:bookmarkStart w:id="13" w:name="_Toc31502"/>
-      <w:bookmarkStart w:id="14" w:name="_Toc16264"/>
+      <w:bookmarkStart w:id="14" w:name="_Toc27428"/>
       <w:r>
         <w:rPr>
           <w:rFonts w:hint="eastAsia"/>
@@ -3403,7 +3403,7 @@
         </w:rPr>
       </w:pPr>
       <w:bookmarkStart w:id="15" w:name="_Toc13573"/>
-      <w:bookmarkStart w:id="16" w:name="_Toc9021"/>
+      <w:bookmarkStart w:id="16" w:name="_Toc15209"/>
       <w:r>
         <w:rPr>
           <w:rFonts w:hint="eastAsia"/>
@@ -3486,7 +3486,7 @@
         </w:rPr>
       </w:pPr>
       <w:bookmarkStart w:id="17" w:name="_Toc31740"/>
-      <w:bookmarkStart w:id="18" w:name="_Toc5032"/>
+      <w:bookmarkStart w:id="18" w:name="_Toc31295"/>
       <w:r>
         <w:rPr>
           <w:rFonts w:hint="eastAsia"/>
@@ -3507,7 +3507,7 @@
         </w:rPr>
       </w:pPr>
       <w:bookmarkStart w:id="19" w:name="_Toc14452"/>
-      <w:bookmarkStart w:id="20" w:name="_Toc2745"/>
+      <w:bookmarkStart w:id="20" w:name="_Toc18752"/>
       <w:r>
         <w:rPr>
           <w:rFonts w:hint="eastAsia"/>
@@ -3576,7 +3576,7 @@
         </w:rPr>
       </w:pPr>
       <w:bookmarkStart w:id="21" w:name="_Toc16160"/>
-      <w:bookmarkStart w:id="22" w:name="_Toc15295"/>
+      <w:bookmarkStart w:id="22" w:name="_Toc10847"/>
       <w:r>
         <w:rPr>
           <w:rFonts w:hint="eastAsia"/>
@@ -3673,7 +3673,7 @@
         </w:rPr>
       </w:pPr>
       <w:bookmarkStart w:id="23" w:name="_Toc26189"/>
-      <w:bookmarkStart w:id="24" w:name="_Toc22638"/>
+      <w:bookmarkStart w:id="24" w:name="_Toc2699"/>
       <w:r>
         <w:rPr>
           <w:rFonts w:hint="eastAsia"/>
@@ -3694,7 +3694,7 @@
         </w:rPr>
       </w:pPr>
       <w:bookmarkStart w:id="25" w:name="_Toc12516"/>
-      <w:bookmarkStart w:id="26" w:name="_Toc23497"/>
+      <w:bookmarkStart w:id="26" w:name="_Toc21921"/>
       <w:r>
         <w:rPr>
           <w:rFonts w:hint="eastAsia"/>
@@ -3779,7 +3779,7 @@
         </w:rPr>
       </w:pPr>
       <w:bookmarkStart w:id="27" w:name="_Toc31670"/>
-      <w:bookmarkStart w:id="28" w:name="_Toc19311"/>
+      <w:bookmarkStart w:id="28" w:name="_Toc3844"/>
       <w:r>
         <w:rPr>
           <w:rFonts w:hint="eastAsia"/>
@@ -3839,7 +3839,7 @@
         </w:rPr>
       </w:pPr>
       <w:bookmarkStart w:id="29" w:name="_Toc6830"/>
-      <w:bookmarkStart w:id="30" w:name="_Toc15755"/>
+      <w:bookmarkStart w:id="30" w:name="_Toc14999"/>
       <w:r>
         <w:rPr>
           <w:rFonts w:hint="eastAsia"/>
@@ -3892,7 +3892,7 @@
         </w:rPr>
       </w:pPr>
       <w:bookmarkStart w:id="31" w:name="_Toc25275"/>
-      <w:bookmarkStart w:id="32" w:name="_Toc22908"/>
+      <w:bookmarkStart w:id="32" w:name="_Toc31126"/>
       <w:r>
         <w:rPr>
           <w:rFonts w:hint="eastAsia"/>
@@ -3935,7 +3935,7 @@
         </w:rPr>
       </w:pPr>
       <w:bookmarkStart w:id="33" w:name="_Toc24741"/>
-      <w:bookmarkStart w:id="34" w:name="_Toc20107"/>
+      <w:bookmarkStart w:id="34" w:name="_Toc23716"/>
       <w:r>
         <w:rPr>
           <w:rFonts w:hint="eastAsia"/>
@@ -3998,7 +3998,7 @@
           <w:rFonts w:hint="eastAsia"/>
           <w:lang w:val="en-US" w:eastAsia="zh-CN"/>
         </w:rPr>
-        <w:t>tszUPUrl:update address,need to program create</w:t>
+        <w:t>nDlCount:max allow update of number download</w:t>
       </w:r>
     </w:p>
     <w:p>
@@ -4018,7 +4018,7 @@
           <w:rFonts w:hint="eastAsia"/>
           <w:lang w:val="en-US" w:eastAsia="zh-CN"/>
         </w:rPr>
-        <w:t>tszLocalList:local update list address,need to program create</w:t>
+        <w:t>tszUPUrl:update address,need to program create</w:t>
       </w:r>
     </w:p>
     <w:p>
@@ -4038,43 +4038,7 @@
           <w:rFonts w:hint="eastAsia"/>
           <w:lang w:val="en-US" w:eastAsia="zh-CN"/>
         </w:rPr>
-        <w:t>tszDownPath:Download file temporary save path</w:t>
-      </w:r>
-    </w:p>
-    <w:p>
-      <w:pPr>
-        <w:pStyle w:val="3"/>
-        <w:bidi w:val="0"/>
-        <w:rPr>
-          <w:rFonts w:hint="eastAsia"/>
-          <w:lang w:val="en-US" w:eastAsia="zh-CN"/>
-        </w:rPr>
-      </w:pPr>
-      <w:bookmarkStart w:id="35" w:name="_Toc21616"/>
-      <w:bookmarkStart w:id="36" w:name="_Toc30116"/>
-      <w:r>
-        <w:rPr>
-          <w:rFonts w:hint="eastAsia"/>
-          <w:lang w:val="en-US" w:eastAsia="zh-CN"/>
-        </w:rPr>
-        <w:t>4.2 List Create</w:t>
-      </w:r>
-      <w:bookmarkEnd w:id="35"/>
-      <w:bookmarkEnd w:id="36"/>
-    </w:p>
-    <w:p>
-      <w:pPr>
-        <w:rPr>
-          <w:rFonts w:hint="eastAsia"/>
-          <w:lang w:val="en-US" w:eastAsia="zh-CN"/>
-        </w:rPr>
-      </w:pPr>
-      <w:r>
-        <w:rPr>
-          <w:rFonts w:hint="eastAsia"/>
-          <w:lang w:val="en-US" w:eastAsia="zh-CN"/>
-        </w:rPr>
-        <w:t>Configure Information:ServiceMake,the Configure use to update create,other time not useful.</w:t>
+        <w:t>tszLocalList:local update list address,need to program create</w:t>
       </w:r>
     </w:p>
     <w:p>
@@ -4085,23 +4049,52 @@
         </w:numPr>
         <w:ind w:left="420" w:leftChars="0" w:hanging="420" w:firstLineChars="0"/>
         <w:rPr>
-          <w:rFonts w:hint="default"/>
-          <w:lang w:val="en-US" w:eastAsia="zh-CN"/>
-        </w:rPr>
-      </w:pPr>
-      <w:r>
-        <w:rPr>
-          <w:rFonts w:hint="default"/>
-          <w:lang w:val="en-US" w:eastAsia="zh-CN"/>
-        </w:rPr>
-        <w:t>tszUPFile</w:t>
-      </w:r>
-      <w:r>
-        <w:rPr>
-          <w:rFonts w:hint="eastAsia"/>
-          <w:lang w:val="en-US" w:eastAsia="zh-CN"/>
-        </w:rPr>
-        <w:t>:update url file,like this:XEngine_Release.txt</w:t>
+          <w:rFonts w:hint="eastAsia"/>
+          <w:lang w:val="en-US" w:eastAsia="zh-CN"/>
+        </w:rPr>
+      </w:pPr>
+      <w:r>
+        <w:rPr>
+          <w:rFonts w:hint="eastAsia"/>
+          <w:lang w:val="en-US" w:eastAsia="zh-CN"/>
+        </w:rPr>
+        <w:t>tszDownPath:Download file temporary save path</w:t>
+      </w:r>
+    </w:p>
+    <w:p>
+      <w:pPr>
+        <w:pStyle w:val="3"/>
+        <w:bidi w:val="0"/>
+        <w:rPr>
+          <w:rFonts w:hint="eastAsia"/>
+          <w:lang w:val="en-US" w:eastAsia="zh-CN"/>
+        </w:rPr>
+      </w:pPr>
+      <w:bookmarkStart w:id="35" w:name="_Toc21616"/>
+      <w:bookmarkStart w:id="36" w:name="_Toc25549"/>
+      <w:r>
+        <w:rPr>
+          <w:rFonts w:hint="eastAsia"/>
+          <w:lang w:val="en-US" w:eastAsia="zh-CN"/>
+        </w:rPr>
+        <w:t>4.2 List Create</w:t>
+      </w:r>
+      <w:bookmarkEnd w:id="35"/>
+      <w:bookmarkEnd w:id="36"/>
+    </w:p>
+    <w:p>
+      <w:pPr>
+        <w:rPr>
+          <w:rFonts w:hint="eastAsia"/>
+          <w:lang w:val="en-US" w:eastAsia="zh-CN"/>
+        </w:rPr>
+      </w:pPr>
+      <w:r>
+        <w:rPr>
+          <w:rFonts w:hint="eastAsia"/>
+          <w:lang w:val="en-US" w:eastAsia="zh-CN"/>
+        </w:rPr>
+        <w:t>Configure Information:ServiceMake,the Configure use to update create,other time not useful.</w:t>
       </w:r>
     </w:p>
     <w:p>
@@ -4121,6 +4114,33 @@
           <w:rFonts w:hint="default"/>
           <w:lang w:val="en-US" w:eastAsia="zh-CN"/>
         </w:rPr>
+        <w:t>tszUPFile</w:t>
+      </w:r>
+      <w:r>
+        <w:rPr>
+          <w:rFonts w:hint="eastAsia"/>
+          <w:lang w:val="en-US" w:eastAsia="zh-CN"/>
+        </w:rPr>
+        <w:t>:update url file,like this:XEngine_Release.txt</w:t>
+      </w:r>
+    </w:p>
+    <w:p>
+      <w:pPr>
+        <w:numPr>
+          <w:ilvl w:val="0"/>
+          <w:numId w:val="5"/>
+        </w:numPr>
+        <w:ind w:left="420" w:leftChars="0" w:hanging="420" w:firstLineChars="0"/>
+        <w:rPr>
+          <w:rFonts w:hint="default"/>
+          <w:lang w:val="en-US" w:eastAsia="zh-CN"/>
+        </w:rPr>
+      </w:pPr>
+      <w:r>
+        <w:rPr>
+          <w:rFonts w:hint="default"/>
+          <w:lang w:val="en-US" w:eastAsia="zh-CN"/>
+        </w:rPr>
         <w:t>tszUPUrl</w:t>
       </w:r>
       <w:r>
@@ -4168,7 +4188,7 @@
           <w:lang w:val="en-US" w:eastAsia="zh-CN"/>
         </w:rPr>
       </w:pPr>
-      <w:bookmarkStart w:id="37" w:name="_Toc5325"/>
+      <w:bookmarkStart w:id="37" w:name="_Toc19462"/>
       <w:r>
         <w:rPr>
           <w:rFonts w:hint="eastAsia"/>
@@ -4311,7 +4331,7 @@
         </w:rPr>
       </w:pPr>
       <w:bookmarkStart w:id="38" w:name="_Toc10343"/>
-      <w:bookmarkStart w:id="39" w:name="_Toc8522"/>
+      <w:bookmarkStart w:id="39" w:name="_Toc11822"/>
       <w:r>
         <w:rPr>
           <w:rFonts w:hint="eastAsia"/>
@@ -4339,7 +4359,7 @@
         </w:rPr>
       </w:pPr>
       <w:bookmarkStart w:id="40" w:name="_Toc26711"/>
-      <w:bookmarkStart w:id="41" w:name="_Toc10133"/>
+      <w:bookmarkStart w:id="41" w:name="_Toc15212"/>
       <w:r>
         <w:rPr>
           <w:rFonts w:hint="eastAsia"/>
@@ -4505,7 +4525,7 @@
         </w:rPr>
       </w:pPr>
       <w:bookmarkStart w:id="42" w:name="_Toc14878"/>
-      <w:bookmarkStart w:id="43" w:name="_Toc19870"/>
+      <w:bookmarkStart w:id="43" w:name="_Toc11263"/>
       <w:r>
         <w:rPr>
           <w:rFonts w:hint="eastAsia"/>
@@ -4852,7 +4872,7 @@
         </w:rPr>
       </w:pPr>
       <w:bookmarkStart w:id="44" w:name="_Toc5938"/>
-      <w:bookmarkStart w:id="45" w:name="_Toc15407"/>
+      <w:bookmarkStart w:id="45" w:name="_Toc14095"/>
       <w:r>
         <w:rPr>
           <w:rFonts w:hint="eastAsia"/>
@@ -4866,6 +4886,7 @@
     <w:p>
       <w:pPr>
         <w:numPr>
+          <w:ilvl w:val="0"/>
           <w:numId w:val="0"/>
         </w:numPr>
         <w:ind w:leftChars="0" w:firstLine="420" w:firstLineChars="200"/>
@@ -4885,6 +4906,7 @@
     <w:p>
       <w:pPr>
         <w:numPr>
+          <w:ilvl w:val="0"/>
           <w:numId w:val="0"/>
         </w:numPr>
         <w:ind w:leftChars="0" w:firstLine="420" w:firstLineChars="200"/>
@@ -4909,7 +4931,7 @@
           <w:lang w:val="en-US" w:eastAsia="zh-CN"/>
         </w:rPr>
       </w:pPr>
-      <w:bookmarkStart w:id="46" w:name="_Toc27690"/>
+      <w:bookmarkStart w:id="46" w:name="_Toc20089"/>
       <w:r>
         <w:rPr>
           <w:rFonts w:hint="eastAsia"/>
@@ -4928,7 +4950,7 @@
         </w:rPr>
       </w:pPr>
       <w:bookmarkStart w:id="47" w:name="_Toc5865"/>
-      <w:bookmarkStart w:id="48" w:name="_Toc20514"/>
+      <w:bookmarkStart w:id="48" w:name="_Toc12699"/>
       <w:r>
         <w:rPr>
           <w:rFonts w:hint="eastAsia"/>
@@ -4970,7 +4992,7 @@
         </w:rPr>
       </w:pPr>
       <w:bookmarkStart w:id="49" w:name="_Toc27100"/>
-      <w:bookmarkStart w:id="50" w:name="_Toc21422"/>
+      <w:bookmarkStart w:id="50" w:name="_Toc21129"/>
       <w:r>
         <w:rPr>
           <w:rFonts w:hint="eastAsia"/>
@@ -5014,7 +5036,7 @@
         </w:rPr>
       </w:pPr>
       <w:bookmarkStart w:id="51" w:name="_Toc255"/>
-      <w:bookmarkStart w:id="52" w:name="_Toc22812"/>
+      <w:bookmarkStart w:id="52" w:name="_Toc32116"/>
       <w:r>
         <w:rPr>
           <w:rFonts w:hint="eastAsia"/>

</xml_diff>